<commit_message>
dodano etap 11 - TRZEBA DOKONCZYC!
</commit_message>
<xml_diff>
--- a/text/etap_10.docx
+++ b/text/etap_10.docx
@@ -66,6 +66,7 @@
         </w:rPr>
         <w:t>(</w:t>
       </w:r>
+      <w:proofErr w:type="spellStart"/>
       <w:r>
         <w:rPr>
           <w:sz w:val="24"/>
@@ -74,12 +75,27 @@
         </w:rPr>
         <w:t>IdPrac</w:t>
       </w:r>
-      <w:r>
-        <w:rPr>
-          <w:sz w:val="24"/>
-          <w:szCs w:val="24"/>
-        </w:rPr>
-        <w:t>, Hasło, Nazwisko, Imię, Wynagrodzenie)</w:t>
+      <w:proofErr w:type="spellEnd"/>
+      <w:r>
+        <w:rPr>
+          <w:sz w:val="24"/>
+          <w:szCs w:val="24"/>
+        </w:rPr>
+        <w:t>, Hasło, Nazwisko, Imię,</w:t>
+      </w:r>
+      <w:r>
+        <w:rPr>
+          <w:sz w:val="24"/>
+          <w:szCs w:val="24"/>
+        </w:rPr>
+        <w:t xml:space="preserve"> Stanowisko,</w:t>
+      </w:r>
+      <w:r>
+        <w:rPr>
+          <w:sz w:val="24"/>
+          <w:szCs w:val="24"/>
+        </w:rPr>
+        <w:t xml:space="preserve"> Wynagrodzenie)</w:t>
       </w:r>
     </w:p>
     <w:p>
@@ -166,7 +182,23 @@
           <w:sz w:val="24"/>
           <w:szCs w:val="24"/>
         </w:rPr>
-        <w:t>, Hasło, Nazwisko, Imię, Wynagrodzenie)</w:t>
+        <w:t>, Hasło, Nazwisko, Imię,</w:t>
+      </w:r>
+      <w:r>
+        <w:rPr>
+          <w:sz w:val="24"/>
+          <w:szCs w:val="24"/>
+        </w:rPr>
+        <w:t xml:space="preserve"> Stanowisko,</w:t>
+      </w:r>
+      <w:bookmarkStart w:id="0" w:name="_GoBack"/>
+      <w:bookmarkEnd w:id="0"/>
+      <w:r>
+        <w:rPr>
+          <w:sz w:val="24"/>
+          <w:szCs w:val="24"/>
+        </w:rPr>
+        <w:t xml:space="preserve"> Wynagrodzenie)</w:t>
       </w:r>
     </w:p>
     <w:p>
@@ -927,27 +959,7 @@
           <w:szCs w:val="24"/>
         </w:rPr>
         <w:tab/>
-      </w:r>
-      <w:r>
-        <w:rPr>
-          <w:sz w:val="24"/>
-          <w:szCs w:val="24"/>
-        </w:rPr>
-        <w:t>Klienci</w:t>
-      </w:r>
-      <w:r>
-        <w:rPr>
-          <w:sz w:val="24"/>
-          <w:szCs w:val="24"/>
-        </w:rPr>
-        <w:t xml:space="preserve"> </w:t>
-      </w:r>
-      <w:r>
-        <w:rPr>
-          <w:sz w:val="24"/>
-          <w:szCs w:val="24"/>
-        </w:rPr>
-        <w:t>(</w:t>
+        <w:t>Klienci (</w:t>
       </w:r>
       <w:proofErr w:type="spellStart"/>
       <w:r>
@@ -1331,8 +1343,6 @@
         </w:rPr>
         <w:t>, Suma)</w:t>
       </w:r>
-      <w:bookmarkStart w:id="0" w:name="_GoBack"/>
-      <w:bookmarkEnd w:id="0"/>
     </w:p>
     <w:p>
       <w:pPr>
@@ -2121,7 +2131,7 @@
 </file>
 
 <file path=customXml/itemProps1.xml><?xml version="1.0" encoding="utf-8"?>
-<ds:datastoreItem xmlns:ds="http://schemas.openxmlformats.org/officeDocument/2006/customXml" ds:itemID="{61E1B4E3-B689-44DB-8395-B4C9F49DED79}">
+<ds:datastoreItem xmlns:ds="http://schemas.openxmlformats.org/officeDocument/2006/customXml" ds:itemID="{F29B7744-8B5D-468A-89C3-25EDC2A99F35}">
   <ds:schemaRefs>
     <ds:schemaRef ds:uri="http://schemas.openxmlformats.org/officeDocument/2006/bibliography"/>
   </ds:schemaRefs>

</xml_diff>

<commit_message>
dodano etap 11. zmieniono poszczegolne etapy zeby usunac zbedne/nadmiarowe info o atrybutach ktorych nie ma. dodano todo.
</commit_message>
<xml_diff>
--- a/text/etap_10.docx
+++ b/text/etap_10.docx
@@ -191,6 +191,187 @@
         </w:rPr>
         <w:t xml:space="preserve"> Stanowisko,</w:t>
       </w:r>
+      <w:r>
+        <w:rPr>
+          <w:sz w:val="24"/>
+          <w:szCs w:val="24"/>
+        </w:rPr>
+        <w:t xml:space="preserve"> Wynagrodzenie)</w:t>
+      </w:r>
+    </w:p>
+    <w:p>
+      <w:pPr>
+        <w:rPr>
+          <w:sz w:val="24"/>
+          <w:szCs w:val="24"/>
+        </w:rPr>
+      </w:pPr>
+      <w:r>
+        <w:rPr>
+          <w:sz w:val="24"/>
+          <w:szCs w:val="24"/>
+        </w:rPr>
+        <w:tab/>
+        <w:t>Wizyty(</w:t>
+      </w:r>
+      <w:proofErr w:type="spellStart"/>
+      <w:r>
+        <w:rPr>
+          <w:sz w:val="24"/>
+          <w:szCs w:val="24"/>
+          <w:u w:val="single"/>
+        </w:rPr>
+        <w:t>IdWizyty</w:t>
+      </w:r>
+      <w:proofErr w:type="spellEnd"/>
+      <w:r>
+        <w:rPr>
+          <w:sz w:val="24"/>
+          <w:szCs w:val="24"/>
+        </w:rPr>
+        <w:t>, Data, Godzina, #</w:t>
+      </w:r>
+      <w:proofErr w:type="spellStart"/>
+      <w:r>
+        <w:rPr>
+          <w:sz w:val="24"/>
+          <w:szCs w:val="24"/>
+        </w:rPr>
+        <w:t>IdPrac</w:t>
+      </w:r>
+      <w:proofErr w:type="spellEnd"/>
+      <w:r>
+        <w:rPr>
+          <w:sz w:val="24"/>
+          <w:szCs w:val="24"/>
+        </w:rPr>
+        <w:t>)</w:t>
+      </w:r>
+    </w:p>
+    <w:p>
+      <w:pPr>
+        <w:rPr>
+          <w:sz w:val="24"/>
+          <w:szCs w:val="24"/>
+        </w:rPr>
+      </w:pPr>
+    </w:p>
+    <w:p>
+      <w:pPr>
+        <w:rPr>
+          <w:sz w:val="24"/>
+          <w:szCs w:val="24"/>
+        </w:rPr>
+      </w:pPr>
+      <w:r>
+        <w:rPr>
+          <w:b/>
+          <w:sz w:val="24"/>
+          <w:szCs w:val="24"/>
+        </w:rPr>
+        <w:t xml:space="preserve">ZWI/002 Dotyczy </w:t>
+      </w:r>
+      <w:r>
+        <w:rPr>
+          <w:sz w:val="24"/>
+          <w:szCs w:val="24"/>
+        </w:rPr>
+        <w:t>(WIZYTA(1,1) : ZABIEG(1,N))</w:t>
+      </w:r>
+    </w:p>
+    <w:p>
+      <w:pPr>
+        <w:rPr>
+          <w:sz w:val="24"/>
+          <w:szCs w:val="24"/>
+        </w:rPr>
+      </w:pPr>
+      <w:r>
+        <w:rPr>
+          <w:sz w:val="24"/>
+          <w:szCs w:val="24"/>
+        </w:rPr>
+        <w:tab/>
+      </w:r>
+      <w:r>
+        <w:rPr>
+          <w:b/>
+          <w:sz w:val="24"/>
+          <w:szCs w:val="24"/>
+        </w:rPr>
+        <w:t xml:space="preserve">ENC/6 WIZYTA </w:t>
+      </w:r>
+      <w:r>
+        <w:rPr>
+          <w:sz w:val="24"/>
+          <w:szCs w:val="24"/>
+        </w:rPr>
+        <w:t>(</w:t>
+      </w:r>
+      <w:proofErr w:type="spellStart"/>
+      <w:r>
+        <w:rPr>
+          <w:sz w:val="24"/>
+          <w:szCs w:val="24"/>
+          <w:u w:val="single"/>
+        </w:rPr>
+        <w:t>IdWizyty</w:t>
+      </w:r>
+      <w:proofErr w:type="spellEnd"/>
+      <w:r>
+        <w:rPr>
+          <w:sz w:val="24"/>
+          <w:szCs w:val="24"/>
+        </w:rPr>
+        <w:t>, Data, Godzina)</w:t>
+      </w:r>
+    </w:p>
+    <w:p>
+      <w:pPr>
+        <w:rPr>
+          <w:sz w:val="24"/>
+          <w:szCs w:val="24"/>
+        </w:rPr>
+      </w:pPr>
+      <w:r>
+        <w:rPr>
+          <w:sz w:val="24"/>
+          <w:szCs w:val="24"/>
+        </w:rPr>
+        <w:tab/>
+      </w:r>
+      <w:r>
+        <w:rPr>
+          <w:b/>
+          <w:sz w:val="24"/>
+          <w:szCs w:val="24"/>
+        </w:rPr>
+        <w:t xml:space="preserve">ENC/6 ZABIEG </w:t>
+      </w:r>
+      <w:r>
+        <w:rPr>
+          <w:sz w:val="24"/>
+          <w:szCs w:val="24"/>
+        </w:rPr>
+        <w:t>(</w:t>
+      </w:r>
+      <w:proofErr w:type="spellStart"/>
+      <w:r>
+        <w:rPr>
+          <w:sz w:val="24"/>
+          <w:szCs w:val="24"/>
+          <w:u w:val="single"/>
+        </w:rPr>
+        <w:t>IdZabiegu</w:t>
+      </w:r>
+      <w:proofErr w:type="spellEnd"/>
+      <w:r>
+        <w:rPr>
+          <w:sz w:val="24"/>
+          <w:szCs w:val="24"/>
+        </w:rPr>
+        <w:t>, Nazwa</w:t>
+      </w:r>
       <w:bookmarkStart w:id="0" w:name="_GoBack"/>
       <w:bookmarkEnd w:id="0"/>
       <w:r>
@@ -198,7 +379,22 @@
           <w:sz w:val="24"/>
           <w:szCs w:val="24"/>
         </w:rPr>
-        <w:t xml:space="preserve"> Wynagrodzenie)</w:t>
+        <w:t>, Opis)</w:t>
+      </w:r>
+    </w:p>
+    <w:p>
+      <w:pPr>
+        <w:rPr>
+          <w:sz w:val="24"/>
+          <w:szCs w:val="24"/>
+        </w:rPr>
+      </w:pPr>
+      <w:r>
+        <w:rPr>
+          <w:sz w:val="24"/>
+          <w:szCs w:val="24"/>
+        </w:rPr>
+        <w:t>Po przekształceniu otrzymujemy:</w:t>
       </w:r>
     </w:p>
     <w:p>
@@ -257,195 +453,6 @@
           <w:szCs w:val="24"/>
         </w:rPr>
       </w:pPr>
-    </w:p>
-    <w:p>
-      <w:pPr>
-        <w:rPr>
-          <w:sz w:val="24"/>
-          <w:szCs w:val="24"/>
-        </w:rPr>
-      </w:pPr>
-      <w:r>
-        <w:rPr>
-          <w:b/>
-          <w:sz w:val="24"/>
-          <w:szCs w:val="24"/>
-        </w:rPr>
-        <w:t xml:space="preserve">ZWI/002 Dotyczy </w:t>
-      </w:r>
-      <w:r>
-        <w:rPr>
-          <w:sz w:val="24"/>
-          <w:szCs w:val="24"/>
-        </w:rPr>
-        <w:t>(WIZYTA(1,1) : ZABIEG(1,N))</w:t>
-      </w:r>
-    </w:p>
-    <w:p>
-      <w:pPr>
-        <w:rPr>
-          <w:sz w:val="24"/>
-          <w:szCs w:val="24"/>
-        </w:rPr>
-      </w:pPr>
-      <w:r>
-        <w:rPr>
-          <w:sz w:val="24"/>
-          <w:szCs w:val="24"/>
-        </w:rPr>
-        <w:tab/>
-      </w:r>
-      <w:r>
-        <w:rPr>
-          <w:b/>
-          <w:sz w:val="24"/>
-          <w:szCs w:val="24"/>
-        </w:rPr>
-        <w:t xml:space="preserve">ENC/6 WIZYTA </w:t>
-      </w:r>
-      <w:r>
-        <w:rPr>
-          <w:sz w:val="24"/>
-          <w:szCs w:val="24"/>
-        </w:rPr>
-        <w:t>(</w:t>
-      </w:r>
-      <w:proofErr w:type="spellStart"/>
-      <w:r>
-        <w:rPr>
-          <w:sz w:val="24"/>
-          <w:szCs w:val="24"/>
-          <w:u w:val="single"/>
-        </w:rPr>
-        <w:t>IdWizyty</w:t>
-      </w:r>
-      <w:proofErr w:type="spellEnd"/>
-      <w:r>
-        <w:rPr>
-          <w:sz w:val="24"/>
-          <w:szCs w:val="24"/>
-        </w:rPr>
-        <w:t>, Data, Godzina)</w:t>
-      </w:r>
-    </w:p>
-    <w:p>
-      <w:pPr>
-        <w:rPr>
-          <w:sz w:val="24"/>
-          <w:szCs w:val="24"/>
-        </w:rPr>
-      </w:pPr>
-      <w:r>
-        <w:rPr>
-          <w:sz w:val="24"/>
-          <w:szCs w:val="24"/>
-        </w:rPr>
-        <w:tab/>
-      </w:r>
-      <w:r>
-        <w:rPr>
-          <w:b/>
-          <w:sz w:val="24"/>
-          <w:szCs w:val="24"/>
-        </w:rPr>
-        <w:t xml:space="preserve">ENC/6 ZABIEG </w:t>
-      </w:r>
-      <w:r>
-        <w:rPr>
-          <w:sz w:val="24"/>
-          <w:szCs w:val="24"/>
-        </w:rPr>
-        <w:t>(</w:t>
-      </w:r>
-      <w:proofErr w:type="spellStart"/>
-      <w:r>
-        <w:rPr>
-          <w:sz w:val="24"/>
-          <w:szCs w:val="24"/>
-          <w:u w:val="single"/>
-        </w:rPr>
-        <w:t>IdZabiegu</w:t>
-      </w:r>
-      <w:proofErr w:type="spellEnd"/>
-      <w:r>
-        <w:rPr>
-          <w:sz w:val="24"/>
-          <w:szCs w:val="24"/>
-        </w:rPr>
-        <w:t>, Nazwa, Data, Opis)</w:t>
-      </w:r>
-    </w:p>
-    <w:p>
-      <w:pPr>
-        <w:rPr>
-          <w:sz w:val="24"/>
-          <w:szCs w:val="24"/>
-        </w:rPr>
-      </w:pPr>
-      <w:r>
-        <w:rPr>
-          <w:sz w:val="24"/>
-          <w:szCs w:val="24"/>
-        </w:rPr>
-        <w:t>Po przekształceniu otrzymujemy:</w:t>
-      </w:r>
-    </w:p>
-    <w:p>
-      <w:pPr>
-        <w:rPr>
-          <w:sz w:val="24"/>
-          <w:szCs w:val="24"/>
-        </w:rPr>
-      </w:pPr>
-      <w:r>
-        <w:rPr>
-          <w:sz w:val="24"/>
-          <w:szCs w:val="24"/>
-        </w:rPr>
-        <w:tab/>
-        <w:t>Wizyty(</w:t>
-      </w:r>
-      <w:proofErr w:type="spellStart"/>
-      <w:r>
-        <w:rPr>
-          <w:sz w:val="24"/>
-          <w:szCs w:val="24"/>
-          <w:u w:val="single"/>
-        </w:rPr>
-        <w:t>IdWizyty</w:t>
-      </w:r>
-      <w:proofErr w:type="spellEnd"/>
-      <w:r>
-        <w:rPr>
-          <w:sz w:val="24"/>
-          <w:szCs w:val="24"/>
-        </w:rPr>
-        <w:t>, Data, Godzina, #</w:t>
-      </w:r>
-      <w:proofErr w:type="spellStart"/>
-      <w:r>
-        <w:rPr>
-          <w:sz w:val="24"/>
-          <w:szCs w:val="24"/>
-        </w:rPr>
-        <w:t>IdPrac</w:t>
-      </w:r>
-      <w:proofErr w:type="spellEnd"/>
-      <w:r>
-        <w:rPr>
-          <w:sz w:val="24"/>
-          <w:szCs w:val="24"/>
-        </w:rPr>
-        <w:t>)</w:t>
-      </w:r>
-    </w:p>
-    <w:p>
-      <w:pPr>
-        <w:rPr>
-          <w:sz w:val="24"/>
-          <w:szCs w:val="24"/>
-        </w:rPr>
-      </w:pPr>
       <w:r>
         <w:rPr>
           <w:sz w:val="24"/>
@@ -469,7 +476,14 @@
           <w:sz w:val="24"/>
           <w:szCs w:val="24"/>
         </w:rPr>
-        <w:t>, Nazwa, Data, Opis, #</w:t>
+        <w:t>, Nazwa</w:t>
+      </w:r>
+      <w:r>
+        <w:rPr>
+          <w:sz w:val="24"/>
+          <w:szCs w:val="24"/>
+        </w:rPr>
+        <w:t>, Opis, #</w:t>
       </w:r>
       <w:proofErr w:type="spellStart"/>
       <w:r>
@@ -2131,7 +2145,7 @@
 </file>
 
 <file path=customXml/itemProps1.xml><?xml version="1.0" encoding="utf-8"?>
-<ds:datastoreItem xmlns:ds="http://schemas.openxmlformats.org/officeDocument/2006/customXml" ds:itemID="{F29B7744-8B5D-468A-89C3-25EDC2A99F35}">
+<ds:datastoreItem xmlns:ds="http://schemas.openxmlformats.org/officeDocument/2006/customXml" ds:itemID="{B3B597BE-7776-496E-BAAF-CFE31D543DA0}">
   <ds:schemaRefs>
     <ds:schemaRef ds:uri="http://schemas.openxmlformats.org/officeDocument/2006/bibliography"/>
   </ds:schemaRefs>

</xml_diff>